<commit_message>
Adding some new plots on gear type, habitat and catch values
</commit_message>
<xml_diff>
--- a/reports/minderoo_figures.docx
+++ b/reports/minderoo_figures.docx
@@ -25,89 +25,89 @@
     <w:p>
       <w:pPr>
         <w:numPr>
+          <w:numId w:val="1001"/>
           <w:ilvl w:val="0"/>
+        </w:numPr>
+      </w:pPr>
+      <w:r>
+        <w:t xml:space="preserve">This report uses data of up to 2021-06-18 for the landing surveys and 2021-06-17 for the PDS tracking.</w:t>
+      </w:r>
+    </w:p>
+    <w:p>
+      <w:pPr>
+        <w:numPr>
           <w:numId w:val="1001"/>
+          <w:ilvl w:val="0"/>
         </w:numPr>
       </w:pPr>
       <w:r>
-        <w:t xml:space="preserve">This report uses data of up to 2021-06-04 for the landing surveys and 2021-06-13 for the vessel tracking (Pelagic Data Systems).</w:t>
+        <w:t xml:space="preserve">The reporting period in focus here is between 2020-06-01 and 2021-05-31.</w:t>
       </w:r>
     </w:p>
     <w:p>
       <w:pPr>
         <w:numPr>
+          <w:numId w:val="1001"/>
           <w:ilvl w:val="0"/>
+        </w:numPr>
+      </w:pPr>
+      <w:r>
+        <w:t xml:space="preserve">The Minderoo funding helped us increase the amount of data collected and hence the quality of our estimates. Enumerators have recorded 46 985 landings so far, 20 098 of those during the reporting period.</w:t>
+      </w:r>
+    </w:p>
+    <w:p>
+      <w:pPr>
+        <w:numPr>
           <w:numId w:val="1001"/>
+          <w:ilvl w:val="0"/>
         </w:numPr>
       </w:pPr>
       <w:r>
-        <w:t xml:space="preserve">The reporting period in focus here is between 2020-06-01 and 2021-05-31.</w:t>
+        <w:t xml:space="preserve">The Minderoo funding also helped us increase the geographic spread of the data collection. We were able to survey up to 25 landing sites across East Timor during the reporting period.</w:t>
       </w:r>
     </w:p>
     <w:p>
       <w:pPr>
         <w:numPr>
+          <w:numId w:val="1001"/>
           <w:ilvl w:val="0"/>
+        </w:numPr>
+      </w:pPr>
+      <w:r>
+        <w:t xml:space="preserve">The increase in surveys and geographical spread allowed us to capture the work of 37 116 (non-unique) artisanal fishers during the reporting period.</w:t>
+      </w:r>
+    </w:p>
+    <w:p>
+      <w:pPr>
+        <w:numPr>
           <w:numId w:val="1001"/>
+          <w:ilvl w:val="0"/>
         </w:numPr>
       </w:pPr>
       <w:r>
-        <w:t xml:space="preserve">The Minderoo funding helped us to continue and increase the amount of data collected and hence the quality of our estimates. Enumerators have recorded 42 016 landings so far, 15 871 of those during the reporting period.</w:t>
+        <w:t xml:space="preserve">Using the PDS trackers, we have tracked a total of 420 boats. The number of tracked boats has decreased over the reporting period. Presumably mainly due to malfunction or physical damage.</w:t>
       </w:r>
     </w:p>
     <w:p>
       <w:pPr>
         <w:numPr>
+          <w:numId w:val="1001"/>
           <w:ilvl w:val="0"/>
+        </w:numPr>
+      </w:pPr>
+      <w:r>
+        <w:t xml:space="preserve">The trackers have recorded a total of 76 324 trips, 22 697 of them during the reporting period. A smaller number than in previous periods.</w:t>
+      </w:r>
+    </w:p>
+    <w:p>
+      <w:pPr>
+        <w:numPr>
           <w:numId w:val="1001"/>
+          <w:ilvl w:val="0"/>
         </w:numPr>
       </w:pPr>
       <w:r>
-        <w:t xml:space="preserve">The Minderoo funding also helped us to increase the geographic spread of the data collection. We were able to survey up to 25 landing sites across Timor-Leste during the reporting period.</w:t>
-      </w:r>
-    </w:p>
-    <w:p>
-      <w:pPr>
-        <w:numPr>
-          <w:ilvl w:val="0"/>
-          <w:numId w:val="1001"/>
-        </w:numPr>
-      </w:pPr>
-      <w:r>
-        <w:t xml:space="preserve">The increase in surveys and geographical spread allowed us to capture the work of 29 280 (non-unique) small-scale fishers during the reporting period.</w:t>
-      </w:r>
-    </w:p>
-    <w:p>
-      <w:pPr>
-        <w:numPr>
-          <w:ilvl w:val="0"/>
-          <w:numId w:val="1001"/>
-        </w:numPr>
-      </w:pPr>
-      <w:r>
-        <w:t xml:space="preserve">Using the vessel trackers, we have tracked a total of 420 boats. The number of tracked boats has decreased over the reporting period. Presumably mainly due to deterioration, malfunction or physical damage to the devices.</w:t>
-      </w:r>
-    </w:p>
-    <w:p>
-      <w:pPr>
-        <w:numPr>
-          <w:ilvl w:val="0"/>
-          <w:numId w:val="1001"/>
-        </w:numPr>
-      </w:pPr>
-      <w:r>
-        <w:t xml:space="preserve">The trackers have recorded a total of 76 165 trips, 22 686 of them during the reporting period. A smaller number than in previous periods of similar length.</w:t>
-      </w:r>
-    </w:p>
-    <w:p>
-      <w:pPr>
-        <w:numPr>
-          <w:ilvl w:val="0"/>
-          <w:numId w:val="1001"/>
-        </w:numPr>
-      </w:pPr>
-      <w:r>
-        <w:t xml:space="preserve">Despite the smaller number of trips the effort of each fishing trip has remained relatively stable.</w:t>
+        <w:t xml:space="preserve">Despite the smaller number of trips the effort of each fishing trip has been relatively stable.</w:t>
       </w:r>
     </w:p>
     <w:p>
@@ -265,7 +265,7 @@
               <a:graphicData uri="http://schemas.openxmlformats.org/drawingml/2006/picture">
                 <pic:pic>
                   <pic:nvPicPr>
-                    <pic:cNvPr descr="minderoo_figures_files/figure-docx/unnamed-chunk-6-1.png" id="0" name="Picture"/>
+                    <pic:cNvPr descr="minderoo_figures_files/figure-docx/unnamed-chunk-5-1.png" id="0" name="Picture"/>
                     <pic:cNvPicPr>
                       <a:picLocks noChangeArrowheads="1" noChangeAspect="1"/>
                     </pic:cNvPicPr>
@@ -312,7 +312,7 @@
               <a:graphicData uri="http://schemas.openxmlformats.org/drawingml/2006/picture">
                 <pic:pic>
                   <pic:nvPicPr>
-                    <pic:cNvPr descr="minderoo_figures_files/figure-docx/unnamed-chunk-7-1.png" id="0" name="Picture"/>
+                    <pic:cNvPr descr="minderoo_figures_files/figure-docx/unnamed-chunk-6-1.png" id="0" name="Picture"/>
                     <pic:cNvPicPr>
                       <a:picLocks noChangeArrowheads="1" noChangeAspect="1"/>
                     </pic:cNvPicPr>
@@ -359,7 +359,7 @@
               <a:graphicData uri="http://schemas.openxmlformats.org/drawingml/2006/picture">
                 <pic:pic>
                   <pic:nvPicPr>
-                    <pic:cNvPr descr="minderoo_figures_files/figure-docx/unnamed-chunk-8-1.png" id="0" name="Picture"/>
+                    <pic:cNvPr descr="minderoo_figures_files/figure-docx/unnamed-chunk-7-1.png" id="0" name="Picture"/>
                     <pic:cNvPicPr>
                       <a:picLocks noChangeArrowheads="1" noChangeAspect="1"/>
                     </pic:cNvPicPr>
@@ -392,6 +392,147 @@
         </w:drawing>
       </w:r>
     </w:p>
+    <w:p>
+      <w:pPr>
+        <w:pStyle w:val="BodyText"/>
+      </w:pPr>
+      <w:r>
+        <w:drawing>
+          <wp:inline>
+            <wp:extent cx="5334000" cy="3000375"/>
+            <wp:effectExtent b="0" l="0" r="0" t="0"/>
+            <wp:docPr descr="" title="" id="1" name="Picture"/>
+            <a:graphic>
+              <a:graphicData uri="http://schemas.openxmlformats.org/drawingml/2006/picture">
+                <pic:pic>
+                  <pic:nvPicPr>
+                    <pic:cNvPr descr="minderoo_figures_files/figure-docx/unnamed-chunk-8-1.png" id="0" name="Picture"/>
+                    <pic:cNvPicPr>
+                      <a:picLocks noChangeArrowheads="1" noChangeAspect="1"/>
+                    </pic:cNvPicPr>
+                  </pic:nvPicPr>
+                  <pic:blipFill>
+                    <a:blip r:embed="rId26"/>
+                    <a:stretch>
+                      <a:fillRect/>
+                    </a:stretch>
+                  </pic:blipFill>
+                  <pic:spPr bwMode="auto">
+                    <a:xfrm>
+                      <a:off x="0" y="0"/>
+                      <a:ext cx="5334000" cy="3000375"/>
+                    </a:xfrm>
+                    <a:prstGeom prst="rect">
+                      <a:avLst/>
+                    </a:prstGeom>
+                    <a:noFill/>
+                    <a:ln w="9525">
+                      <a:noFill/>
+                      <a:headEnd/>
+                      <a:tailEnd/>
+                    </a:ln>
+                  </pic:spPr>
+                </pic:pic>
+              </a:graphicData>
+            </a:graphic>
+          </wp:inline>
+        </w:drawing>
+      </w:r>
+    </w:p>
+    <w:p>
+      <w:pPr>
+        <w:pStyle w:val="BodyText"/>
+      </w:pPr>
+      <w:r>
+        <w:drawing>
+          <wp:inline>
+            <wp:extent cx="5334000" cy="3000375"/>
+            <wp:effectExtent b="0" l="0" r="0" t="0"/>
+            <wp:docPr descr="" title="" id="1" name="Picture"/>
+            <a:graphic>
+              <a:graphicData uri="http://schemas.openxmlformats.org/drawingml/2006/picture">
+                <pic:pic>
+                  <pic:nvPicPr>
+                    <pic:cNvPr descr="minderoo_figures_files/figure-docx/unnamed-chunk-9-1.png" id="0" name="Picture"/>
+                    <pic:cNvPicPr>
+                      <a:picLocks noChangeArrowheads="1" noChangeAspect="1"/>
+                    </pic:cNvPicPr>
+                  </pic:nvPicPr>
+                  <pic:blipFill>
+                    <a:blip r:embed="rId27"/>
+                    <a:stretch>
+                      <a:fillRect/>
+                    </a:stretch>
+                  </pic:blipFill>
+                  <pic:spPr bwMode="auto">
+                    <a:xfrm>
+                      <a:off x="0" y="0"/>
+                      <a:ext cx="5334000" cy="3000375"/>
+                    </a:xfrm>
+                    <a:prstGeom prst="rect">
+                      <a:avLst/>
+                    </a:prstGeom>
+                    <a:noFill/>
+                    <a:ln w="9525">
+                      <a:noFill/>
+                      <a:headEnd/>
+                      <a:tailEnd/>
+                    </a:ln>
+                  </pic:spPr>
+                </pic:pic>
+              </a:graphicData>
+            </a:graphic>
+          </wp:inline>
+        </w:drawing>
+      </w:r>
+    </w:p>
+    <w:p>
+      <w:pPr>
+        <w:pStyle w:val="BodyText"/>
+      </w:pPr>
+      <w:r>
+        <w:drawing>
+          <wp:inline>
+            <wp:extent cx="5334000" cy="3000375"/>
+            <wp:effectExtent b="0" l="0" r="0" t="0"/>
+            <wp:docPr descr="" title="" id="1" name="Picture"/>
+            <a:graphic>
+              <a:graphicData uri="http://schemas.openxmlformats.org/drawingml/2006/picture">
+                <pic:pic>
+                  <pic:nvPicPr>
+                    <pic:cNvPr descr="minderoo_figures_files/figure-docx/unnamed-chunk-10-1.png" id="0" name="Picture"/>
+                    <pic:cNvPicPr>
+                      <a:picLocks noChangeArrowheads="1" noChangeAspect="1"/>
+                    </pic:cNvPicPr>
+                  </pic:nvPicPr>
+                  <pic:blipFill>
+                    <a:blip r:embed="rId28"/>
+                    <a:stretch>
+                      <a:fillRect/>
+                    </a:stretch>
+                  </pic:blipFill>
+                  <pic:spPr bwMode="auto">
+                    <a:xfrm>
+                      <a:off x="0" y="0"/>
+                      <a:ext cx="5334000" cy="3000375"/>
+                    </a:xfrm>
+                    <a:prstGeom prst="rect">
+                      <a:avLst/>
+                    </a:prstGeom>
+                    <a:noFill/>
+                    <a:ln w="9525">
+                      <a:noFill/>
+                      <a:headEnd/>
+                      <a:tailEnd/>
+                    </a:ln>
+                  </pic:spPr>
+                </pic:pic>
+              </a:graphicData>
+            </a:graphic>
+          </wp:inline>
+        </w:drawing>
+      </w:r>
+    </w:p>
     <w:sectPr/>
   </w:body>
 </w:document>
@@ -430,7 +571,10 @@
       <w:lvlText w:val=" "/>
       <w:lvlJc w:val="left"/>
       <w:pPr>
-        <w:ind w:left="720" w:hanging="480"/>
+        <w:tabs>
+          <w:tab w:val="num" w:pos="0"/>
+        </w:tabs>
+        <w:ind w:left="480" w:hanging="480"/>
       </w:pPr>
     </w:lvl>
     <w:lvl w:ilvl="1">
@@ -438,7 +582,10 @@
       <w:lvlText w:val=" "/>
       <w:lvlJc w:val="left"/>
       <w:pPr>
-        <w:ind w:left="1440" w:hanging="480"/>
+        <w:tabs>
+          <w:tab w:val="num" w:pos="720"/>
+        </w:tabs>
+        <w:ind w:left="1200" w:hanging="480"/>
       </w:pPr>
     </w:lvl>
     <w:lvl w:ilvl="2">
@@ -446,7 +593,10 @@
       <w:lvlText w:val=" "/>
       <w:lvlJc w:val="left"/>
       <w:pPr>
-        <w:ind w:left="2160" w:hanging="480"/>
+        <w:tabs>
+          <w:tab w:val="num" w:pos="1440"/>
+        </w:tabs>
+        <w:ind w:left="1920" w:hanging="480"/>
       </w:pPr>
     </w:lvl>
     <w:lvl w:ilvl="3">
@@ -454,7 +604,10 @@
       <w:lvlText w:val=" "/>
       <w:lvlJc w:val="left"/>
       <w:pPr>
-        <w:ind w:left="2880" w:hanging="480"/>
+        <w:tabs>
+          <w:tab w:val="num" w:pos="2160"/>
+        </w:tabs>
+        <w:ind w:left="2640" w:hanging="480"/>
       </w:pPr>
     </w:lvl>
     <w:lvl w:ilvl="4">
@@ -462,7 +615,10 @@
       <w:lvlText w:val=" "/>
       <w:lvlJc w:val="left"/>
       <w:pPr>
-        <w:ind w:left="3600" w:hanging="480"/>
+        <w:tabs>
+          <w:tab w:val="num" w:pos="2880"/>
+        </w:tabs>
+        <w:ind w:left="3360" w:hanging="480"/>
       </w:pPr>
     </w:lvl>
     <w:lvl w:ilvl="5">
@@ -470,7 +626,10 @@
       <w:lvlText w:val=" "/>
       <w:lvlJc w:val="left"/>
       <w:pPr>
-        <w:ind w:left="4320" w:hanging="480"/>
+        <w:tabs>
+          <w:tab w:val="num" w:pos="3600"/>
+        </w:tabs>
+        <w:ind w:left="4080" w:hanging="480"/>
       </w:pPr>
     </w:lvl>
     <w:lvl w:ilvl="6">
@@ -478,7 +637,10 @@
       <w:lvlText w:val=" "/>
       <w:lvlJc w:val="left"/>
       <w:pPr>
-        <w:ind w:left="5040" w:hanging="480"/>
+        <w:tabs>
+          <w:tab w:val="num" w:pos="4320"/>
+        </w:tabs>
+        <w:ind w:left="4800" w:hanging="480"/>
       </w:pPr>
     </w:lvl>
     <w:lvl w:ilvl="7">
@@ -486,7 +648,10 @@
       <w:lvlText w:val=" "/>
       <w:lvlJc w:val="left"/>
       <w:pPr>
-        <w:ind w:left="5760" w:hanging="480"/>
+        <w:tabs>
+          <w:tab w:val="num" w:pos="5040"/>
+        </w:tabs>
+        <w:ind w:left="5520" w:hanging="480"/>
       </w:pPr>
     </w:lvl>
     <w:lvl w:ilvl="8">
@@ -494,7 +659,10 @@
       <w:lvlText w:val=" "/>
       <w:lvlJc w:val="left"/>
       <w:pPr>
-        <w:ind w:left="6480" w:hanging="480"/>
+        <w:tabs>
+          <w:tab w:val="num" w:pos="5760"/>
+        </w:tabs>
+        <w:ind w:left="6240" w:hanging="480"/>
       </w:pPr>
     </w:lvl>
   </w:abstractNum>
@@ -506,7 +674,10 @@
       <w:lvlText w:val="•"/>
       <w:lvlJc w:val="left"/>
       <w:pPr>
-        <w:ind w:left="720" w:hanging="480"/>
+        <w:tabs>
+          <w:tab w:val="num" w:pos="0"/>
+        </w:tabs>
+        <w:ind w:left="480" w:hanging="480"/>
       </w:pPr>
     </w:lvl>
     <w:lvl w:ilvl="1">
@@ -514,7 +685,10 @@
       <w:lvlText w:val="–"/>
       <w:lvlJc w:val="left"/>
       <w:pPr>
-        <w:ind w:left="1440" w:hanging="480"/>
+        <w:tabs>
+          <w:tab w:val="num" w:pos="720"/>
+        </w:tabs>
+        <w:ind w:left="1200" w:hanging="480"/>
       </w:pPr>
     </w:lvl>
     <w:lvl w:ilvl="2">
@@ -522,7 +696,10 @@
       <w:lvlText w:val="•"/>
       <w:lvlJc w:val="left"/>
       <w:pPr>
-        <w:ind w:left="2160" w:hanging="480"/>
+        <w:tabs>
+          <w:tab w:val="num" w:pos="1440"/>
+        </w:tabs>
+        <w:ind w:left="1920" w:hanging="480"/>
       </w:pPr>
     </w:lvl>
     <w:lvl w:ilvl="3">
@@ -530,7 +707,10 @@
       <w:lvlText w:val="–"/>
       <w:lvlJc w:val="left"/>
       <w:pPr>
-        <w:ind w:left="2880" w:hanging="480"/>
+        <w:tabs>
+          <w:tab w:val="num" w:pos="2160"/>
+        </w:tabs>
+        <w:ind w:left="2640" w:hanging="480"/>
       </w:pPr>
     </w:lvl>
     <w:lvl w:ilvl="4">
@@ -538,7 +718,10 @@
       <w:lvlText w:val="•"/>
       <w:lvlJc w:val="left"/>
       <w:pPr>
-        <w:ind w:left="3600" w:hanging="480"/>
+        <w:tabs>
+          <w:tab w:val="num" w:pos="2880"/>
+        </w:tabs>
+        <w:ind w:left="3360" w:hanging="480"/>
       </w:pPr>
     </w:lvl>
     <w:lvl w:ilvl="5">
@@ -546,7 +729,10 @@
       <w:lvlText w:val="–"/>
       <w:lvlJc w:val="left"/>
       <w:pPr>
-        <w:ind w:left="4320" w:hanging="480"/>
+        <w:tabs>
+          <w:tab w:val="num" w:pos="3600"/>
+        </w:tabs>
+        <w:ind w:left="4080" w:hanging="480"/>
       </w:pPr>
     </w:lvl>
     <w:lvl w:ilvl="6">
@@ -554,7 +740,10 @@
       <w:lvlText w:val="•"/>
       <w:lvlJc w:val="left"/>
       <w:pPr>
-        <w:ind w:left="5040" w:hanging="480"/>
+        <w:tabs>
+          <w:tab w:val="num" w:pos="4320"/>
+        </w:tabs>
+        <w:ind w:left="4800" w:hanging="480"/>
       </w:pPr>
     </w:lvl>
     <w:lvl w:ilvl="7">
@@ -562,7 +751,10 @@
       <w:lvlText w:val="–"/>
       <w:lvlJc w:val="left"/>
       <w:pPr>
-        <w:ind w:left="5760" w:hanging="480"/>
+        <w:tabs>
+          <w:tab w:val="num" w:pos="5040"/>
+        </w:tabs>
+        <w:ind w:left="5520" w:hanging="480"/>
       </w:pPr>
     </w:lvl>
     <w:lvl w:ilvl="8">
@@ -570,7 +762,10 @@
       <w:lvlText w:val="•"/>
       <w:lvlJc w:val="left"/>
       <w:pPr>
-        <w:ind w:left="6480" w:hanging="480"/>
+        <w:tabs>
+          <w:tab w:val="num" w:pos="5760"/>
+        </w:tabs>
+        <w:ind w:left="6240" w:hanging="480"/>
       </w:pPr>
     </w:lvl>
   </w:abstractNum>
@@ -723,7 +918,7 @@
       <w:rFonts w:asciiTheme="majorHAnsi" w:eastAsiaTheme="majorEastAsia" w:hAnsiTheme="majorHAnsi" w:cstheme="majorBidi"/>
       <w:b/>
       <w:bCs/>
-      <w:color w:val="4F81BD" w:themeColor="accent1"/>
+      <w:color w:val="345A8A" w:themeColor="accent1" w:themeShade="B5"/>
       <w:sz w:val="32"/>
       <w:szCs w:val="32"/>
     </w:rPr>
@@ -746,8 +941,8 @@
       <w:b/>
       <w:bCs/>
       <w:color w:val="4F81BD" w:themeColor="accent1"/>
-      <w:sz w:val="28"/>
-      <w:szCs w:val="28"/>
+      <w:sz w:val="32"/>
+      <w:szCs w:val="32"/>
     </w:rPr>
   </w:style>
   <w:style w:type="paragraph" w:styleId="Heading3">
@@ -768,8 +963,8 @@
       <w:b/>
       <w:bCs/>
       <w:color w:val="4F81BD" w:themeColor="accent1"/>
-      <w:sz w:val="24"/>
-      <w:szCs w:val="24"/>
+      <w:sz w:val="28"/>
+      <w:szCs w:val="28"/>
     </w:rPr>
   </w:style>
   <w:style w:type="paragraph" w:styleId="Heading4">
@@ -787,7 +982,7 @@
     </w:pPr>
     <w:rPr>
       <w:rFonts w:asciiTheme="majorHAnsi" w:eastAsiaTheme="majorEastAsia" w:hAnsiTheme="majorHAnsi" w:cstheme="majorBidi"/>
-      <w:i/>
+      <w:b/>
       <w:bCs/>
       <w:color w:val="4F81BD" w:themeColor="accent1"/>
       <w:sz w:val="24"/>
@@ -809,6 +1004,7 @@
     </w:pPr>
     <w:rPr>
       <w:rFonts w:asciiTheme="majorHAnsi" w:eastAsiaTheme="majorEastAsia" w:hAnsiTheme="majorHAnsi" w:cstheme="majorBidi"/>
+      <w:i/>
       <w:iCs/>
       <w:color w:val="4F81BD" w:themeColor="accent1"/>
       <w:sz w:val="24"/>
@@ -904,8 +1100,14 @@
     <w:qFormat/>
     <w:pPr>
       <w:spacing w:before="100" w:after="100"/>
-      <w:ind w:firstLine="0" w:left="480" w:right="480"/>
-    </w:pPr>
+      <w:ind w:firstLine="0"/>
+    </w:pPr>
+    <w:rPr>
+      <w:rFonts w:asciiTheme="majorHAnsi" w:eastAsiaTheme="majorEastAsia" w:hAnsiTheme="majorHAnsi" w:cstheme="majorBidi"/>
+      <w:bCs/>
+      <w:sz w:val="20"/>
+      <w:szCs w:val="20"/>
+    </w:rPr>
   </w:style>
   <w:style w:type="paragraph" w:styleId="FootnoteText">
     <w:name w:val="Footnote Text"/>
@@ -935,21 +1137,6 @@
         <w:right w:w="108" w:type="dxa"/>
       </w:tblCellMar>
     </w:tblPr>
-    <w:tblStylePr w:type="firstRow">
-      <w:tblPr>
-        <w:jc w:val="left"/>
-        <w:tblInd w:w="0" w:type="dxa"/>
-      </w:tblPr>
-      <w:trPr>
-        <w:jc w:val="left"/>
-      </w:trPr>
-      <w:tcPr>
-        <w:vAlign w:val="bottom"/>
-        <w:tcBorders>
-          <w:bottom w:val="single"/>
-        </w:tcBorders>
-      </w:tcPr>
-    </w:tblStylePr>
   </w:style>
   <w:style w:type="paragraph" w:customStyle="1" w:styleId="DefinitionTerm">
     <w:name w:val="Definition Term"/>
@@ -1013,10 +1200,6 @@
       <w:rFonts w:ascii="Consolas" w:hAnsi="Consolas"/>
       <w:sz w:val="22"/>
     </w:rPr>
-  </w:style>
-  <w:style w:type="character" w:customStyle="1" w:styleId="SectionNumber">
-    <w:name w:val="Section Number"/>
-    <w:basedOn w:val="BodyTextChar"/>
   </w:style>
   <w:style w:type="character" w:styleId="FootnoteReference">
     <w:name w:val="Footnote Reference"/>

</xml_diff>

<commit_message>
updating species-sites distribution plot
</commit_message>
<xml_diff>
--- a/reports/minderoo_figures.docx
+++ b/reports/minderoo_figures.docx
@@ -25,85 +25,85 @@
     <w:p>
       <w:pPr>
         <w:numPr>
+          <w:numId w:val="1001"/>
           <w:ilvl w:val="0"/>
+        </w:numPr>
+      </w:pPr>
+      <w:r>
+        <w:t xml:space="preserve">This report uses data of up to 2021-06-04 for the landing surveys and 2021-06-13 for the vessel tracking (Pelagic Data Systems).</w:t>
+      </w:r>
+    </w:p>
+    <w:p>
+      <w:pPr>
+        <w:numPr>
           <w:numId w:val="1001"/>
+          <w:ilvl w:val="0"/>
         </w:numPr>
       </w:pPr>
       <w:r>
-        <w:t xml:space="preserve">This report uses data of up to 2021-06-04 for the landing surveys and 2021-06-13 for the vessel tracking (Pelagic Data Systems).</w:t>
+        <w:t xml:space="preserve">The reporting period in focus here is between 2020-06-01 and 2021-05-31.</w:t>
       </w:r>
     </w:p>
     <w:p>
       <w:pPr>
         <w:numPr>
+          <w:numId w:val="1001"/>
           <w:ilvl w:val="0"/>
+        </w:numPr>
+      </w:pPr>
+      <w:r>
+        <w:t xml:space="preserve">The Minderoo funding helped us to continue and increase the amount of data collected and hence the quality of our estimates. Enumerators have recorded 42 014 landings so far, 15 871 of those during the reporting period.</w:t>
+      </w:r>
+    </w:p>
+    <w:p>
+      <w:pPr>
+        <w:numPr>
           <w:numId w:val="1001"/>
+          <w:ilvl w:val="0"/>
         </w:numPr>
       </w:pPr>
       <w:r>
-        <w:t xml:space="preserve">The reporting period in focus here is between 2020-06-01 and 2021-05-31.</w:t>
+        <w:t xml:space="preserve">The Minderoo funding also helped us to increase the geographic spread of the data collection. We were able to survey up to 25 landing sites across Timor-Leste during the reporting period.</w:t>
       </w:r>
     </w:p>
     <w:p>
       <w:pPr>
         <w:numPr>
+          <w:numId w:val="1001"/>
           <w:ilvl w:val="0"/>
+        </w:numPr>
+      </w:pPr>
+      <w:r>
+        <w:t xml:space="preserve">The increase in surveys and geographical spread allowed us to capture the work of 29 280 (non-unique) small-scale fishers during the reporting period.</w:t>
+      </w:r>
+    </w:p>
+    <w:p>
+      <w:pPr>
+        <w:numPr>
           <w:numId w:val="1001"/>
+          <w:ilvl w:val="0"/>
         </w:numPr>
       </w:pPr>
       <w:r>
-        <w:t xml:space="preserve">The Minderoo funding helped us to continue and increase the amount of data collected and hence the quality of our estimates. Enumerators have recorded 42 016 landings so far, 15 871 of those during the reporting period.</w:t>
+        <w:t xml:space="preserve">Using the vessel trackers, we have tracked a total of 420 boats. The number of tracked boats has decreased over the reporting period. Presumably mainly due to deterioration, malfunction or physical damage to the devices.</w:t>
       </w:r>
     </w:p>
     <w:p>
       <w:pPr>
         <w:numPr>
+          <w:numId w:val="1001"/>
           <w:ilvl w:val="0"/>
+        </w:numPr>
+      </w:pPr>
+      <w:r>
+        <w:t xml:space="preserve">The trackers have recorded a total of 76 165 trips, 22 686 of them during the reporting period. A smaller number than in previous periods of similar length.</w:t>
+      </w:r>
+    </w:p>
+    <w:p>
+      <w:pPr>
+        <w:numPr>
           <w:numId w:val="1001"/>
-        </w:numPr>
-      </w:pPr>
-      <w:r>
-        <w:t xml:space="preserve">The Minderoo funding also helped us to increase the geographic spread of the data collection. We were able to survey up to 25 landing sites across Timor-Leste during the reporting period.</w:t>
-      </w:r>
-    </w:p>
-    <w:p>
-      <w:pPr>
-        <w:numPr>
           <w:ilvl w:val="0"/>
-          <w:numId w:val="1001"/>
-        </w:numPr>
-      </w:pPr>
-      <w:r>
-        <w:t xml:space="preserve">The increase in surveys and geographical spread allowed us to capture the work of 29 280 (non-unique) small-scale fishers during the reporting period.</w:t>
-      </w:r>
-    </w:p>
-    <w:p>
-      <w:pPr>
-        <w:numPr>
-          <w:ilvl w:val="0"/>
-          <w:numId w:val="1001"/>
-        </w:numPr>
-      </w:pPr>
-      <w:r>
-        <w:t xml:space="preserve">Using the vessel trackers, we have tracked a total of 420 boats. The number of tracked boats has decreased over the reporting period. Presumably mainly due to deterioration, malfunction or physical damage to the devices.</w:t>
-      </w:r>
-    </w:p>
-    <w:p>
-      <w:pPr>
-        <w:numPr>
-          <w:ilvl w:val="0"/>
-          <w:numId w:val="1001"/>
-        </w:numPr>
-      </w:pPr>
-      <w:r>
-        <w:t xml:space="preserve">The trackers have recorded a total of 76 165 trips, 22 686 of them during the reporting period. A smaller number than in previous periods of similar length.</w:t>
-      </w:r>
-    </w:p>
-    <w:p>
-      <w:pPr>
-        <w:numPr>
-          <w:ilvl w:val="0"/>
-          <w:numId w:val="1001"/>
         </w:numPr>
       </w:pPr>
       <w:r>
@@ -265,7 +265,7 @@
               <a:graphicData uri="http://schemas.openxmlformats.org/drawingml/2006/picture">
                 <pic:pic>
                   <pic:nvPicPr>
-                    <pic:cNvPr descr="minderoo_figures_files/figure-docx/unnamed-chunk-6-1.png" id="0" name="Picture"/>
+                    <pic:cNvPr descr="minderoo_figures_files/figure-docx/unnamed-chunk-5-1.png" id="0" name="Picture"/>
                     <pic:cNvPicPr>
                       <a:picLocks noChangeArrowheads="1" noChangeAspect="1"/>
                     </pic:cNvPicPr>
@@ -312,7 +312,7 @@
               <a:graphicData uri="http://schemas.openxmlformats.org/drawingml/2006/picture">
                 <pic:pic>
                   <pic:nvPicPr>
-                    <pic:cNvPr descr="minderoo_figures_files/figure-docx/unnamed-chunk-7-1.png" id="0" name="Picture"/>
+                    <pic:cNvPr descr="minderoo_figures_files/figure-docx/unnamed-chunk-6-1.png" id="0" name="Picture"/>
                     <pic:cNvPicPr>
                       <a:picLocks noChangeArrowheads="1" noChangeAspect="1"/>
                     </pic:cNvPicPr>
@@ -359,7 +359,7 @@
               <a:graphicData uri="http://schemas.openxmlformats.org/drawingml/2006/picture">
                 <pic:pic>
                   <pic:nvPicPr>
-                    <pic:cNvPr descr="minderoo_figures_files/figure-docx/unnamed-chunk-8-1.png" id="0" name="Picture"/>
+                    <pic:cNvPr descr="minderoo_figures_files/figure-docx/unnamed-chunk-7-1.png" id="0" name="Picture"/>
                     <pic:cNvPicPr>
                       <a:picLocks noChangeArrowheads="1" noChangeAspect="1"/>
                     </pic:cNvPicPr>
@@ -392,6 +392,194 @@
         </w:drawing>
       </w:r>
     </w:p>
+    <w:p>
+      <w:pPr>
+        <w:pStyle w:val="BodyText"/>
+      </w:pPr>
+      <w:r>
+        <w:drawing>
+          <wp:inline>
+            <wp:extent cx="5334000" cy="6400800"/>
+            <wp:effectExtent b="0" l="0" r="0" t="0"/>
+            <wp:docPr descr="" title="" id="1" name="Picture"/>
+            <a:graphic>
+              <a:graphicData uri="http://schemas.openxmlformats.org/drawingml/2006/picture">
+                <pic:pic>
+                  <pic:nvPicPr>
+                    <pic:cNvPr descr="minderoo_figures_files/figure-docx/unnamed-chunk-8-1.png" id="0" name="Picture"/>
+                    <pic:cNvPicPr>
+                      <a:picLocks noChangeArrowheads="1" noChangeAspect="1"/>
+                    </pic:cNvPicPr>
+                  </pic:nvPicPr>
+                  <pic:blipFill>
+                    <a:blip r:embed="rId26"/>
+                    <a:stretch>
+                      <a:fillRect/>
+                    </a:stretch>
+                  </pic:blipFill>
+                  <pic:spPr bwMode="auto">
+                    <a:xfrm>
+                      <a:off x="0" y="0"/>
+                      <a:ext cx="5334000" cy="6400800"/>
+                    </a:xfrm>
+                    <a:prstGeom prst="rect">
+                      <a:avLst/>
+                    </a:prstGeom>
+                    <a:noFill/>
+                    <a:ln w="9525">
+                      <a:noFill/>
+                      <a:headEnd/>
+                      <a:tailEnd/>
+                    </a:ln>
+                  </pic:spPr>
+                </pic:pic>
+              </a:graphicData>
+            </a:graphic>
+          </wp:inline>
+        </w:drawing>
+      </w:r>
+    </w:p>
+    <w:p>
+      <w:pPr>
+        <w:pStyle w:val="BodyText"/>
+      </w:pPr>
+      <w:r>
+        <w:drawing>
+          <wp:inline>
+            <wp:extent cx="5334000" cy="3000375"/>
+            <wp:effectExtent b="0" l="0" r="0" t="0"/>
+            <wp:docPr descr="" title="" id="1" name="Picture"/>
+            <a:graphic>
+              <a:graphicData uri="http://schemas.openxmlformats.org/drawingml/2006/picture">
+                <pic:pic>
+                  <pic:nvPicPr>
+                    <pic:cNvPr descr="minderoo_figures_files/figure-docx/unnamed-chunk-9-1.png" id="0" name="Picture"/>
+                    <pic:cNvPicPr>
+                      <a:picLocks noChangeArrowheads="1" noChangeAspect="1"/>
+                    </pic:cNvPicPr>
+                  </pic:nvPicPr>
+                  <pic:blipFill>
+                    <a:blip r:embed="rId27"/>
+                    <a:stretch>
+                      <a:fillRect/>
+                    </a:stretch>
+                  </pic:blipFill>
+                  <pic:spPr bwMode="auto">
+                    <a:xfrm>
+                      <a:off x="0" y="0"/>
+                      <a:ext cx="5334000" cy="3000375"/>
+                    </a:xfrm>
+                    <a:prstGeom prst="rect">
+                      <a:avLst/>
+                    </a:prstGeom>
+                    <a:noFill/>
+                    <a:ln w="9525">
+                      <a:noFill/>
+                      <a:headEnd/>
+                      <a:tailEnd/>
+                    </a:ln>
+                  </pic:spPr>
+                </pic:pic>
+              </a:graphicData>
+            </a:graphic>
+          </wp:inline>
+        </w:drawing>
+      </w:r>
+    </w:p>
+    <w:p>
+      <w:pPr>
+        <w:pStyle w:val="BodyText"/>
+      </w:pPr>
+      <w:r>
+        <w:drawing>
+          <wp:inline>
+            <wp:extent cx="5334000" cy="3000375"/>
+            <wp:effectExtent b="0" l="0" r="0" t="0"/>
+            <wp:docPr descr="" title="" id="1" name="Picture"/>
+            <a:graphic>
+              <a:graphicData uri="http://schemas.openxmlformats.org/drawingml/2006/picture">
+                <pic:pic>
+                  <pic:nvPicPr>
+                    <pic:cNvPr descr="minderoo_figures_files/figure-docx/unnamed-chunk-10-1.png" id="0" name="Picture"/>
+                    <pic:cNvPicPr>
+                      <a:picLocks noChangeArrowheads="1" noChangeAspect="1"/>
+                    </pic:cNvPicPr>
+                  </pic:nvPicPr>
+                  <pic:blipFill>
+                    <a:blip r:embed="rId28"/>
+                    <a:stretch>
+                      <a:fillRect/>
+                    </a:stretch>
+                  </pic:blipFill>
+                  <pic:spPr bwMode="auto">
+                    <a:xfrm>
+                      <a:off x="0" y="0"/>
+                      <a:ext cx="5334000" cy="3000375"/>
+                    </a:xfrm>
+                    <a:prstGeom prst="rect">
+                      <a:avLst/>
+                    </a:prstGeom>
+                    <a:noFill/>
+                    <a:ln w="9525">
+                      <a:noFill/>
+                      <a:headEnd/>
+                      <a:tailEnd/>
+                    </a:ln>
+                  </pic:spPr>
+                </pic:pic>
+              </a:graphicData>
+            </a:graphic>
+          </wp:inline>
+        </w:drawing>
+      </w:r>
+    </w:p>
+    <w:p>
+      <w:pPr>
+        <w:pStyle w:val="BodyText"/>
+      </w:pPr>
+      <w:r>
+        <w:drawing>
+          <wp:inline>
+            <wp:extent cx="5334000" cy="3000375"/>
+            <wp:effectExtent b="0" l="0" r="0" t="0"/>
+            <wp:docPr descr="" title="" id="1" name="Picture"/>
+            <a:graphic>
+              <a:graphicData uri="http://schemas.openxmlformats.org/drawingml/2006/picture">
+                <pic:pic>
+                  <pic:nvPicPr>
+                    <pic:cNvPr descr="minderoo_figures_files/figure-docx/unnamed-chunk-11-1.png" id="0" name="Picture"/>
+                    <pic:cNvPicPr>
+                      <a:picLocks noChangeArrowheads="1" noChangeAspect="1"/>
+                    </pic:cNvPicPr>
+                  </pic:nvPicPr>
+                  <pic:blipFill>
+                    <a:blip r:embed="rId29"/>
+                    <a:stretch>
+                      <a:fillRect/>
+                    </a:stretch>
+                  </pic:blipFill>
+                  <pic:spPr bwMode="auto">
+                    <a:xfrm>
+                      <a:off x="0" y="0"/>
+                      <a:ext cx="5334000" cy="3000375"/>
+                    </a:xfrm>
+                    <a:prstGeom prst="rect">
+                      <a:avLst/>
+                    </a:prstGeom>
+                    <a:noFill/>
+                    <a:ln w="9525">
+                      <a:noFill/>
+                      <a:headEnd/>
+                      <a:tailEnd/>
+                    </a:ln>
+                  </pic:spPr>
+                </pic:pic>
+              </a:graphicData>
+            </a:graphic>
+          </wp:inline>
+        </w:drawing>
+      </w:r>
+    </w:p>
     <w:sectPr/>
   </w:body>
 </w:document>
@@ -430,7 +618,10 @@
       <w:lvlText w:val=" "/>
       <w:lvlJc w:val="left"/>
       <w:pPr>
-        <w:ind w:left="720" w:hanging="480"/>
+        <w:tabs>
+          <w:tab w:val="num" w:pos="0"/>
+        </w:tabs>
+        <w:ind w:left="480" w:hanging="480"/>
       </w:pPr>
     </w:lvl>
     <w:lvl w:ilvl="1">
@@ -438,7 +629,10 @@
       <w:lvlText w:val=" "/>
       <w:lvlJc w:val="left"/>
       <w:pPr>
-        <w:ind w:left="1440" w:hanging="480"/>
+        <w:tabs>
+          <w:tab w:val="num" w:pos="720"/>
+        </w:tabs>
+        <w:ind w:left="1200" w:hanging="480"/>
       </w:pPr>
     </w:lvl>
     <w:lvl w:ilvl="2">
@@ -446,7 +640,10 @@
       <w:lvlText w:val=" "/>
       <w:lvlJc w:val="left"/>
       <w:pPr>
-        <w:ind w:left="2160" w:hanging="480"/>
+        <w:tabs>
+          <w:tab w:val="num" w:pos="1440"/>
+        </w:tabs>
+        <w:ind w:left="1920" w:hanging="480"/>
       </w:pPr>
     </w:lvl>
     <w:lvl w:ilvl="3">
@@ -454,7 +651,10 @@
       <w:lvlText w:val=" "/>
       <w:lvlJc w:val="left"/>
       <w:pPr>
-        <w:ind w:left="2880" w:hanging="480"/>
+        <w:tabs>
+          <w:tab w:val="num" w:pos="2160"/>
+        </w:tabs>
+        <w:ind w:left="2640" w:hanging="480"/>
       </w:pPr>
     </w:lvl>
     <w:lvl w:ilvl="4">
@@ -462,7 +662,10 @@
       <w:lvlText w:val=" "/>
       <w:lvlJc w:val="left"/>
       <w:pPr>
-        <w:ind w:left="3600" w:hanging="480"/>
+        <w:tabs>
+          <w:tab w:val="num" w:pos="2880"/>
+        </w:tabs>
+        <w:ind w:left="3360" w:hanging="480"/>
       </w:pPr>
     </w:lvl>
     <w:lvl w:ilvl="5">
@@ -470,7 +673,10 @@
       <w:lvlText w:val=" "/>
       <w:lvlJc w:val="left"/>
       <w:pPr>
-        <w:ind w:left="4320" w:hanging="480"/>
+        <w:tabs>
+          <w:tab w:val="num" w:pos="3600"/>
+        </w:tabs>
+        <w:ind w:left="4080" w:hanging="480"/>
       </w:pPr>
     </w:lvl>
     <w:lvl w:ilvl="6">
@@ -478,7 +684,10 @@
       <w:lvlText w:val=" "/>
       <w:lvlJc w:val="left"/>
       <w:pPr>
-        <w:ind w:left="5040" w:hanging="480"/>
+        <w:tabs>
+          <w:tab w:val="num" w:pos="4320"/>
+        </w:tabs>
+        <w:ind w:left="4800" w:hanging="480"/>
       </w:pPr>
     </w:lvl>
     <w:lvl w:ilvl="7">
@@ -486,7 +695,10 @@
       <w:lvlText w:val=" "/>
       <w:lvlJc w:val="left"/>
       <w:pPr>
-        <w:ind w:left="5760" w:hanging="480"/>
+        <w:tabs>
+          <w:tab w:val="num" w:pos="5040"/>
+        </w:tabs>
+        <w:ind w:left="5520" w:hanging="480"/>
       </w:pPr>
     </w:lvl>
     <w:lvl w:ilvl="8">
@@ -494,7 +706,10 @@
       <w:lvlText w:val=" "/>
       <w:lvlJc w:val="left"/>
       <w:pPr>
-        <w:ind w:left="6480" w:hanging="480"/>
+        <w:tabs>
+          <w:tab w:val="num" w:pos="5760"/>
+        </w:tabs>
+        <w:ind w:left="6240" w:hanging="480"/>
       </w:pPr>
     </w:lvl>
   </w:abstractNum>
@@ -506,7 +721,10 @@
       <w:lvlText w:val="•"/>
       <w:lvlJc w:val="left"/>
       <w:pPr>
-        <w:ind w:left="720" w:hanging="480"/>
+        <w:tabs>
+          <w:tab w:val="num" w:pos="0"/>
+        </w:tabs>
+        <w:ind w:left="480" w:hanging="480"/>
       </w:pPr>
     </w:lvl>
     <w:lvl w:ilvl="1">
@@ -514,7 +732,10 @@
       <w:lvlText w:val="–"/>
       <w:lvlJc w:val="left"/>
       <w:pPr>
-        <w:ind w:left="1440" w:hanging="480"/>
+        <w:tabs>
+          <w:tab w:val="num" w:pos="720"/>
+        </w:tabs>
+        <w:ind w:left="1200" w:hanging="480"/>
       </w:pPr>
     </w:lvl>
     <w:lvl w:ilvl="2">
@@ -522,7 +743,10 @@
       <w:lvlText w:val="•"/>
       <w:lvlJc w:val="left"/>
       <w:pPr>
-        <w:ind w:left="2160" w:hanging="480"/>
+        <w:tabs>
+          <w:tab w:val="num" w:pos="1440"/>
+        </w:tabs>
+        <w:ind w:left="1920" w:hanging="480"/>
       </w:pPr>
     </w:lvl>
     <w:lvl w:ilvl="3">
@@ -530,7 +754,10 @@
       <w:lvlText w:val="–"/>
       <w:lvlJc w:val="left"/>
       <w:pPr>
-        <w:ind w:left="2880" w:hanging="480"/>
+        <w:tabs>
+          <w:tab w:val="num" w:pos="2160"/>
+        </w:tabs>
+        <w:ind w:left="2640" w:hanging="480"/>
       </w:pPr>
     </w:lvl>
     <w:lvl w:ilvl="4">
@@ -538,7 +765,10 @@
       <w:lvlText w:val="•"/>
       <w:lvlJc w:val="left"/>
       <w:pPr>
-        <w:ind w:left="3600" w:hanging="480"/>
+        <w:tabs>
+          <w:tab w:val="num" w:pos="2880"/>
+        </w:tabs>
+        <w:ind w:left="3360" w:hanging="480"/>
       </w:pPr>
     </w:lvl>
     <w:lvl w:ilvl="5">
@@ -546,7 +776,10 @@
       <w:lvlText w:val="–"/>
       <w:lvlJc w:val="left"/>
       <w:pPr>
-        <w:ind w:left="4320" w:hanging="480"/>
+        <w:tabs>
+          <w:tab w:val="num" w:pos="3600"/>
+        </w:tabs>
+        <w:ind w:left="4080" w:hanging="480"/>
       </w:pPr>
     </w:lvl>
     <w:lvl w:ilvl="6">
@@ -554,7 +787,10 @@
       <w:lvlText w:val="•"/>
       <w:lvlJc w:val="left"/>
       <w:pPr>
-        <w:ind w:left="5040" w:hanging="480"/>
+        <w:tabs>
+          <w:tab w:val="num" w:pos="4320"/>
+        </w:tabs>
+        <w:ind w:left="4800" w:hanging="480"/>
       </w:pPr>
     </w:lvl>
     <w:lvl w:ilvl="7">
@@ -562,7 +798,10 @@
       <w:lvlText w:val="–"/>
       <w:lvlJc w:val="left"/>
       <w:pPr>
-        <w:ind w:left="5760" w:hanging="480"/>
+        <w:tabs>
+          <w:tab w:val="num" w:pos="5040"/>
+        </w:tabs>
+        <w:ind w:left="5520" w:hanging="480"/>
       </w:pPr>
     </w:lvl>
     <w:lvl w:ilvl="8">
@@ -570,7 +809,10 @@
       <w:lvlText w:val="•"/>
       <w:lvlJc w:val="left"/>
       <w:pPr>
-        <w:ind w:left="6480" w:hanging="480"/>
+        <w:tabs>
+          <w:tab w:val="num" w:pos="5760"/>
+        </w:tabs>
+        <w:ind w:left="6240" w:hanging="480"/>
       </w:pPr>
     </w:lvl>
   </w:abstractNum>
@@ -723,7 +965,7 @@
       <w:rFonts w:asciiTheme="majorHAnsi" w:eastAsiaTheme="majorEastAsia" w:hAnsiTheme="majorHAnsi" w:cstheme="majorBidi"/>
       <w:b/>
       <w:bCs/>
-      <w:color w:val="4F81BD" w:themeColor="accent1"/>
+      <w:color w:val="345A8A" w:themeColor="accent1" w:themeShade="B5"/>
       <w:sz w:val="32"/>
       <w:szCs w:val="32"/>
     </w:rPr>
@@ -746,8 +988,8 @@
       <w:b/>
       <w:bCs/>
       <w:color w:val="4F81BD" w:themeColor="accent1"/>
-      <w:sz w:val="28"/>
-      <w:szCs w:val="28"/>
+      <w:sz w:val="32"/>
+      <w:szCs w:val="32"/>
     </w:rPr>
   </w:style>
   <w:style w:type="paragraph" w:styleId="Heading3">
@@ -768,8 +1010,8 @@
       <w:b/>
       <w:bCs/>
       <w:color w:val="4F81BD" w:themeColor="accent1"/>
-      <w:sz w:val="24"/>
-      <w:szCs w:val="24"/>
+      <w:sz w:val="28"/>
+      <w:szCs w:val="28"/>
     </w:rPr>
   </w:style>
   <w:style w:type="paragraph" w:styleId="Heading4">
@@ -787,7 +1029,7 @@
     </w:pPr>
     <w:rPr>
       <w:rFonts w:asciiTheme="majorHAnsi" w:eastAsiaTheme="majorEastAsia" w:hAnsiTheme="majorHAnsi" w:cstheme="majorBidi"/>
-      <w:i/>
+      <w:b/>
       <w:bCs/>
       <w:color w:val="4F81BD" w:themeColor="accent1"/>
       <w:sz w:val="24"/>
@@ -809,6 +1051,7 @@
     </w:pPr>
     <w:rPr>
       <w:rFonts w:asciiTheme="majorHAnsi" w:eastAsiaTheme="majorEastAsia" w:hAnsiTheme="majorHAnsi" w:cstheme="majorBidi"/>
+      <w:i/>
       <w:iCs/>
       <w:color w:val="4F81BD" w:themeColor="accent1"/>
       <w:sz w:val="24"/>
@@ -904,8 +1147,14 @@
     <w:qFormat/>
     <w:pPr>
       <w:spacing w:before="100" w:after="100"/>
-      <w:ind w:firstLine="0" w:left="480" w:right="480"/>
-    </w:pPr>
+      <w:ind w:firstLine="0"/>
+    </w:pPr>
+    <w:rPr>
+      <w:rFonts w:asciiTheme="majorHAnsi" w:eastAsiaTheme="majorEastAsia" w:hAnsiTheme="majorHAnsi" w:cstheme="majorBidi"/>
+      <w:bCs/>
+      <w:sz w:val="20"/>
+      <w:szCs w:val="20"/>
+    </w:rPr>
   </w:style>
   <w:style w:type="paragraph" w:styleId="FootnoteText">
     <w:name w:val="Footnote Text"/>
@@ -935,21 +1184,6 @@
         <w:right w:w="108" w:type="dxa"/>
       </w:tblCellMar>
     </w:tblPr>
-    <w:tblStylePr w:type="firstRow">
-      <w:tblPr>
-        <w:jc w:val="left"/>
-        <w:tblInd w:w="0" w:type="dxa"/>
-      </w:tblPr>
-      <w:trPr>
-        <w:jc w:val="left"/>
-      </w:trPr>
-      <w:tcPr>
-        <w:vAlign w:val="bottom"/>
-        <w:tcBorders>
-          <w:bottom w:val="single"/>
-        </w:tcBorders>
-      </w:tcPr>
-    </w:tblStylePr>
   </w:style>
   <w:style w:type="paragraph" w:customStyle="1" w:styleId="DefinitionTerm">
     <w:name w:val="Definition Term"/>
@@ -1013,10 +1247,6 @@
       <w:rFonts w:ascii="Consolas" w:hAnsi="Consolas"/>
       <w:sz w:val="22"/>
     </w:rPr>
-  </w:style>
-  <w:style w:type="character" w:customStyle="1" w:styleId="SectionNumber">
-    <w:name w:val="Section Number"/>
-    <w:basedOn w:val="BodyTextChar"/>
   </w:style>
   <w:style w:type="character" w:styleId="FootnoteReference">
     <w:name w:val="Footnote Reference"/>

</xml_diff>

<commit_message>
Drop Conservation International sites and fix dates
</commit_message>
<xml_diff>
--- a/reports/minderoo_figures.docx
+++ b/reports/minderoo_figures.docx
@@ -41,7 +41,7 @@
         </w:numPr>
       </w:pPr>
       <w:r>
-        <w:t xml:space="preserve">The reporting period in focus here is between 2020-06-01 and 2021-05-31.</w:t>
+        <w:t xml:space="preserve">The reporting period in focus here is between 2020-06-01 and 2021-06-13.</w:t>
       </w:r>
     </w:p>
     <w:p>
@@ -52,7 +52,7 @@
         </w:numPr>
       </w:pPr>
       <w:r>
-        <w:t xml:space="preserve">The Minderoo funding helped us to continue and increase the amount of data collected and hence the quality of our estimates. Enumerators have recorded 42 014 landings so far, 15 871 of those during the reporting period.</w:t>
+        <w:t xml:space="preserve">The Minderoo funding helped us to continue and increase the amount of data collected and hence the quality of our estimates. Enumerators have recorded 39 718 landings so far, 13 581 of those during the reporting period.</w:t>
       </w:r>
     </w:p>
     <w:p>
@@ -63,7 +63,7 @@
         </w:numPr>
       </w:pPr>
       <w:r>
-        <w:t xml:space="preserve">The Minderoo funding also helped us to increase the geographic spread of the data collection. We were able to survey up to 25 landing sites across Timor-Leste during the reporting period.</w:t>
+        <w:t xml:space="preserve">The Minderoo funding also helped us to increase the geographic spread of the data collection. We were able to survey up to 20 landing sites across Timor-Leste during the reporting period.</w:t>
       </w:r>
     </w:p>
     <w:p>
@@ -74,7 +74,7 @@
         </w:numPr>
       </w:pPr>
       <w:r>
-        <w:t xml:space="preserve">The increase in surveys and geographical spread allowed us to capture the work of 29 280 (non-unique) small-scale fishers during the reporting period.</w:t>
+        <w:t xml:space="preserve">The increase in surveys and geographical spread allowed us to capture the work of 26 378 (non-unique) small-scale fishers during the reporting period.</w:t>
       </w:r>
     </w:p>
     <w:p>
@@ -96,7 +96,7 @@
         </w:numPr>
       </w:pPr>
       <w:r>
-        <w:t xml:space="preserve">The trackers have recorded a total of 76 165 trips, 22 686 of them during the reporting period. A smaller number than in previous periods of similar length.</w:t>
+        <w:t xml:space="preserve">The trackers have recorded a total of 76 165 trips, 23 030 of them during the reporting period. A smaller number than in previous periods of similar length.</w:t>
       </w:r>
     </w:p>
     <w:p>

</xml_diff>